<commit_message>
Final version of group presentation added
</commit_message>
<xml_diff>
--- a/Rose's_Work/Observations - Rose_Militante.docx
+++ b/Rose's_Work/Observations - Rose_Militante.docx
@@ -44,15 +44,43 @@
       <w:pPr>
         <w:pStyle w:val="NoSpacing"/>
         <w:rPr>
-          <w:rFonts w:ascii="Century Gothic" w:hAnsi="Century Gothic"/>
-        </w:rPr>
-      </w:pPr>
-      <w:r>
-        <w:rPr>
-          <w:rFonts w:ascii="Century Gothic" w:hAnsi="Century Gothic"/>
-        </w:rPr>
-        <w:t>Core Message for my portion of the project:</w:t>
-      </w:r>
+          <w:rFonts w:ascii="Century Gothic" w:hAnsi="Century Gothic" w:cs="Arial"/>
+          <w:b/>
+          <w:bCs/>
+          <w:color w:val="000000"/>
+        </w:rPr>
+      </w:pPr>
+      <w:r>
+        <w:rPr>
+          <w:rFonts w:ascii="Century Gothic" w:hAnsi="Century Gothic"/>
+        </w:rPr>
+        <w:t>Core Message for my portion of the project</w:t>
+      </w:r>
+      <w:r>
+        <w:rPr>
+          <w:rFonts w:ascii="Century Gothic" w:hAnsi="Century Gothic"/>
+        </w:rPr>
+        <w:t xml:space="preserve"> was the question: </w:t>
+      </w:r>
+      <w:r>
+        <w:rPr>
+          <w:rFonts w:ascii="Century Gothic" w:hAnsi="Century Gothic" w:cs="Arial"/>
+          <w:b/>
+          <w:bCs/>
+          <w:color w:val="000000"/>
+        </w:rPr>
+        <w:t>Do top trending categories vary over time?</w:t>
+      </w:r>
+    </w:p>
+    <w:p>
+      <w:pPr>
+        <w:pStyle w:val="NoSpacing"/>
+        <w:rPr>
+          <w:rFonts w:ascii="Century Gothic" w:hAnsi="Century Gothic"/>
+          <w:b/>
+          <w:bCs/>
+        </w:rPr>
+      </w:pPr>
     </w:p>
     <w:p>
       <w:pPr>
@@ -68,7 +96,6 @@
         </w:rPr>
         <w:t xml:space="preserve">I focused on analyzing top trending YouTube </w:t>
       </w:r>
-      <w:proofErr w:type="spellStart"/>
       <w:r>
         <w:rPr>
           <w:rFonts w:ascii="Century Gothic" w:hAnsi="Century Gothic"/>
@@ -79,27 +106,13 @@
         <w:rPr>
           <w:rFonts w:ascii="Century Gothic" w:hAnsi="Century Gothic"/>
         </w:rPr>
-        <w:t>ategores</w:t>
-      </w:r>
-      <w:proofErr w:type="spellEnd"/>
-      <w:r>
-        <w:rPr>
-          <w:rFonts w:ascii="Century Gothic" w:hAnsi="Century Gothic"/>
-        </w:rPr>
-        <w:t xml:space="preserve"> and how these were influenced by time. (</w:t>
-      </w:r>
-      <w:r>
-        <w:rPr>
-          <w:rFonts w:ascii="Century Gothic" w:hAnsi="Century Gothic" w:cs="Arial"/>
-          <w:color w:val="000000"/>
-        </w:rPr>
-        <w:t>Do top trending categories vary over time?</w:t>
-      </w:r>
-      <w:r>
-        <w:rPr>
-          <w:rFonts w:ascii="Century Gothic" w:hAnsi="Century Gothic"/>
-        </w:rPr>
-        <w:t>)</w:t>
+        <w:t>ategores and how these were influenced by time</w:t>
+      </w:r>
+      <w:r>
+        <w:rPr>
+          <w:rFonts w:ascii="Century Gothic" w:hAnsi="Century Gothic"/>
+        </w:rPr>
+        <w:t>.</w:t>
       </w:r>
     </w:p>
     <w:p>
@@ -279,16 +292,8 @@
         <w:rPr>
           <w:rFonts w:ascii="Century Gothic" w:hAnsi="Century Gothic"/>
         </w:rPr>
-        <w:t xml:space="preserve"> </w:t>
-      </w:r>
-      <w:proofErr w:type="gramStart"/>
-      <w:r>
-        <w:rPr>
-          <w:rFonts w:ascii="Century Gothic" w:hAnsi="Century Gothic"/>
-        </w:rPr>
-        <w:t>8 month</w:t>
-      </w:r>
-      <w:proofErr w:type="gramEnd"/>
+        <w:t xml:space="preserve"> 8 month</w:t>
+      </w:r>
       <w:r>
         <w:rPr>
           <w:rFonts w:ascii="Century Gothic" w:hAnsi="Century Gothic"/>
@@ -900,6 +905,19 @@
     </w:p>
     <w:p>
       <w:pPr>
+        <w:rPr>
+          <w:rFonts w:ascii="Century Gothic" w:hAnsi="Century Gothic"/>
+        </w:rPr>
+      </w:pPr>
+      <w:r>
+        <w:rPr>
+          <w:rFonts w:ascii="Century Gothic" w:hAnsi="Century Gothic"/>
+        </w:rPr>
+        <w:br w:type="page"/>
+      </w:r>
+    </w:p>
+    <w:p>
+      <w:pPr>
         <w:pStyle w:val="NoSpacing"/>
         <w:numPr>
           <w:ilvl w:val="0"/>
@@ -910,25 +928,13 @@
         </w:rPr>
       </w:pPr>
       <w:bookmarkStart w:id="0" w:name="_GoBack"/>
-      <w:r>
-        <w:rPr>
-          <w:rFonts w:ascii="Century Gothic" w:hAnsi="Century Gothic"/>
-        </w:rPr>
-        <w:t xml:space="preserve">When each category was plotted individually, you </w:t>
-      </w:r>
-      <w:proofErr w:type="gramStart"/>
-      <w:r>
-        <w:rPr>
-          <w:rFonts w:ascii="Century Gothic" w:hAnsi="Century Gothic"/>
-        </w:rPr>
-        <w:t>are able to</w:t>
-      </w:r>
-      <w:proofErr w:type="gramEnd"/>
-      <w:r>
-        <w:rPr>
-          <w:rFonts w:ascii="Century Gothic" w:hAnsi="Century Gothic"/>
-        </w:rPr>
-        <w:t xml:space="preserve"> depict the trend clearly.</w:t>
+      <w:bookmarkEnd w:id="0"/>
+      <w:r>
+        <w:rPr>
+          <w:rFonts w:ascii="Century Gothic" w:hAnsi="Century Gothic"/>
+        </w:rPr>
+        <w:lastRenderedPageBreak/>
+        <w:t>When each category was plotted individually, you are able to depict the trend clearly.</w:t>
       </w:r>
     </w:p>
     <w:p>
@@ -955,7 +961,6 @@
         <w:t xml:space="preserve">having the most trending videos. However, the ‘People &amp; Blogs’ category that had more videos that trended when published on Thursday. </w:t>
       </w:r>
     </w:p>
-    <w:bookmarkEnd w:id="0"/>
     <w:p>
       <w:pPr>
         <w:pStyle w:val="NoSpacing"/>
@@ -969,7 +974,6 @@
           <w:rFonts w:ascii="Century Gothic" w:hAnsi="Century Gothic"/>
           <w:noProof/>
         </w:rPr>
-        <w:lastRenderedPageBreak/>
         <w:drawing>
           <wp:inline distT="0" distB="0" distL="0" distR="0" wp14:anchorId="4CCCB87D" wp14:editId="7FCFFF28">
             <wp:extent cx="2520564" cy="1680376"/>
@@ -1999,6 +2003,7 @@
     <w:lsdException w:name="HTML Sample" w:semiHidden="1" w:unhideWhenUsed="1"/>
     <w:lsdException w:name="HTML Typewriter" w:semiHidden="1" w:unhideWhenUsed="1"/>
     <w:lsdException w:name="HTML Variable" w:semiHidden="1" w:unhideWhenUsed="1"/>
+    <w:lsdException w:name="Normal Table" w:semiHidden="1" w:unhideWhenUsed="1"/>
     <w:lsdException w:name="annotation subject" w:semiHidden="1" w:unhideWhenUsed="1"/>
     <w:lsdException w:name="No List" w:semiHidden="1" w:unhideWhenUsed="1"/>
     <w:lsdException w:name="Outline List 1" w:semiHidden="1" w:unhideWhenUsed="1"/>
@@ -2044,9 +2049,11 @@
     <w:lsdException w:name="Table Subtle 1" w:semiHidden="1" w:unhideWhenUsed="1"/>
     <w:lsdException w:name="Table Subtle 2" w:semiHidden="1" w:unhideWhenUsed="1"/>
     <w:lsdException w:name="Table Web 1" w:semiHidden="1" w:unhideWhenUsed="1"/>
+    <w:lsdException w:name="Table Web 2" w:semiHidden="1" w:unhideWhenUsed="1"/>
     <w:lsdException w:name="Table Web 3" w:semiHidden="1" w:unhideWhenUsed="1"/>
     <w:lsdException w:name="Balloon Text" w:semiHidden="1" w:unhideWhenUsed="1"/>
     <w:lsdException w:name="Table Grid" w:uiPriority="39"/>
+    <w:lsdException w:name="Table Theme" w:semiHidden="1" w:unhideWhenUsed="1"/>
     <w:lsdException w:name="Placeholder Text" w:semiHidden="1"/>
     <w:lsdException w:name="No Spacing" w:uiPriority="1" w:qFormat="1"/>
     <w:lsdException w:name="Light Shading" w:uiPriority="60"/>

</xml_diff>